<commit_message>
servicios crea y listar especie funcionando
</commit_message>
<xml_diff>
--- a/HU Registrar paciente.docx
+++ b/HU Registrar paciente.docx
@@ -587,13 +587,7 @@
               <w:rPr>
                 <w:lang w:val="es-CO"/>
               </w:rPr>
-              <w:t>En caso de que</w:t>
-            </w:r>
-            <w:r>
-              <w:rPr>
-                <w:lang w:val="es-CO"/>
-              </w:rPr>
-              <w:t>/Cuando</w:t>
+              <w:t>En caso de que/Cuando</w:t>
             </w:r>
           </w:p>
         </w:tc>
@@ -676,25 +670,13 @@
               <w:rPr>
                 <w:lang w:val="es-CO"/>
               </w:rPr>
-              <w:t>El dueño del animal debe proporcionar la información requerida sobre su mascota para poder registrarla en el sistema</w:t>
-            </w:r>
-            <w:r>
-              <w:rPr>
-                <w:lang w:val="es-CO"/>
-              </w:rPr>
-              <w:t xml:space="preserve"> (</w:t>
-            </w:r>
-            <w:r>
-              <w:rPr>
-                <w:lang w:val="es-CO"/>
-              </w:rPr>
-              <w:t>como su nombre, edad, raza, peso y cualquier afección médica existente</w:t>
-            </w:r>
-            <w:r>
-              <w:rPr>
-                <w:lang w:val="es-CO"/>
-              </w:rPr>
-              <w:t>) al igual que los datos del dueño (nombre, identificación, correo y dirección)</w:t>
+              <w:t xml:space="preserve">El </w:t>
+            </w:r>
+            <w:r>
+              <w:rPr>
+                <w:lang w:val="es-CO"/>
+              </w:rPr>
+              <w:t>sistema valida que el animal no se encuentre registrado</w:t>
             </w:r>
           </w:p>
         </w:tc>
@@ -750,31 +732,25 @@
               <w:rPr>
                 <w:lang w:val="es-CO"/>
               </w:rPr>
-              <w:t xml:space="preserve">El </w:t>
-            </w:r>
-            <w:r>
-              <w:rPr>
-                <w:lang w:val="es-CO"/>
-              </w:rPr>
-              <w:t>sistema valida que el anima</w:t>
-            </w:r>
-            <w:r>
-              <w:rPr>
-                <w:lang w:val="es-CO"/>
-              </w:rPr>
-              <w:t>l</w:t>
-            </w:r>
-            <w:r>
-              <w:rPr>
-                <w:lang w:val="es-CO"/>
-              </w:rPr>
-              <w:t xml:space="preserve"> no se encuentre </w:t>
-            </w:r>
-            <w:r>
-              <w:rPr>
-                <w:lang w:val="es-CO"/>
-              </w:rPr>
-              <w:t>registrado</w:t>
+              <w:t>El dueño del animal debe proporcionar la información requerida sobre su mascota para poder registrarla en el sistema</w:t>
+            </w:r>
+            <w:r>
+              <w:rPr>
+                <w:lang w:val="es-CO"/>
+              </w:rPr>
+              <w:t xml:space="preserve"> (</w:t>
+            </w:r>
+            <w:r>
+              <w:rPr>
+                <w:lang w:val="es-CO"/>
+              </w:rPr>
+              <w:t>como su nombre, edad, raza, peso y cualquier afección médica existente</w:t>
+            </w:r>
+            <w:r>
+              <w:rPr>
+                <w:lang w:val="es-CO"/>
+              </w:rPr>
+              <w:t>) al igual que los datos del dueño (nombre, identificación, correo y dirección)</w:t>
             </w:r>
           </w:p>
         </w:tc>

</xml_diff>